<commit_message>
pic & sign added
</commit_message>
<xml_diff>
--- a/Cover Letter.docx
+++ b/Cover Letter.docx
@@ -78,15 +78,7 @@
                 <w:sz w:val="24"/>
                 <w:szCs w:val="24"/>
               </w:rPr>
-              <w:t xml:space="preserve"> </w:t>
-            </w:r>
-            <w:r>
-              <w:rPr>
-                <w:rFonts w:ascii="Times New Roman" w:hAnsi="Times New Roman" w:cs="Times New Roman"/>
-                <w:sz w:val="24"/>
-                <w:szCs w:val="24"/>
-              </w:rPr>
-              <w:t>Project Manager (IMAGE Plus)</w:t>
+              <w:t xml:space="preserve"> Project Manager (IMAGE Plus)</w:t>
             </w:r>
           </w:p>
           <w:p>
@@ -294,17 +286,7 @@
                 <w:sz w:val="24"/>
                 <w:szCs w:val="24"/>
               </w:rPr>
-              <w:t>, Dinajpur</w:t>
-            </w:r>
-            <w:r>
-              <w:rPr>
-                <w:rFonts w:ascii="Times New Roman" w:hAnsi="Times New Roman" w:cs="Times New Roman"/>
-                <w:b/>
-                <w:bCs/>
-                <w:sz w:val="24"/>
-                <w:szCs w:val="24"/>
-              </w:rPr>
-              <w:t>-5200</w:t>
+              <w:t>, Dinajpur-5200</w:t>
             </w:r>
           </w:p>
         </w:tc>
@@ -369,23 +351,7 @@
           <w:sz w:val="24"/>
           <w:szCs w:val="24"/>
         </w:rPr>
-        <w:t>I am</w:t>
-      </w:r>
-      <w:r>
-        <w:rPr>
-          <w:rFonts w:ascii="Times New Roman" w:hAnsi="Times New Roman" w:cs="Times New Roman"/>
-          <w:sz w:val="24"/>
-          <w:szCs w:val="24"/>
-        </w:rPr>
-        <w:t xml:space="preserve"> writing to apply for the position </w:t>
-      </w:r>
-      <w:r>
-        <w:rPr>
-          <w:rFonts w:ascii="Times New Roman" w:hAnsi="Times New Roman" w:cs="Times New Roman"/>
-          <w:sz w:val="24"/>
-          <w:szCs w:val="24"/>
-        </w:rPr>
-        <w:t>of</w:t>
+        <w:t>I am writing to apply for the position of</w:t>
       </w:r>
       <w:r>
         <w:rPr>
@@ -400,55 +366,7 @@
           <w:sz w:val="24"/>
           <w:szCs w:val="24"/>
         </w:rPr>
-        <w:t>Project Manager (IMAGE Plus)</w:t>
-      </w:r>
-      <w:r>
-        <w:rPr>
-          <w:rFonts w:ascii="Times New Roman" w:hAnsi="Times New Roman" w:cs="Times New Roman"/>
-          <w:sz w:val="24"/>
-          <w:szCs w:val="24"/>
-        </w:rPr>
-        <w:t xml:space="preserve"> at Pollisree</w:t>
-      </w:r>
-      <w:r>
-        <w:rPr>
-          <w:rFonts w:ascii="Times New Roman" w:hAnsi="Times New Roman" w:cs="Times New Roman"/>
-          <w:sz w:val="24"/>
-          <w:szCs w:val="24"/>
-        </w:rPr>
-        <w:t>. I</w:t>
-      </w:r>
-      <w:r>
-        <w:rPr>
-          <w:rFonts w:ascii="Times New Roman" w:hAnsi="Times New Roman" w:cs="Times New Roman"/>
-          <w:sz w:val="24"/>
-          <w:szCs w:val="24"/>
-        </w:rPr>
-        <w:t xml:space="preserve"> </w:t>
-      </w:r>
-      <w:r>
-        <w:rPr>
-          <w:rFonts w:ascii="Times New Roman" w:hAnsi="Times New Roman" w:cs="Times New Roman"/>
-          <w:sz w:val="24"/>
-          <w:szCs w:val="24"/>
-        </w:rPr>
-        <w:t>learned</w:t>
-      </w:r>
-      <w:r>
-        <w:rPr>
-          <w:rFonts w:ascii="Times New Roman" w:hAnsi="Times New Roman" w:cs="Times New Roman"/>
-          <w:sz w:val="24"/>
-          <w:szCs w:val="24"/>
-        </w:rPr>
-        <w:t xml:space="preserve"> </w:t>
-      </w:r>
-      <w:r>
-        <w:rPr>
-          <w:rFonts w:ascii="Times New Roman" w:hAnsi="Times New Roman" w:cs="Times New Roman"/>
-          <w:sz w:val="24"/>
-          <w:szCs w:val="24"/>
-        </w:rPr>
-        <w:t xml:space="preserve">of this opportunity through the </w:t>
+        <w:t xml:space="preserve">Project Manager (IMAGE Plus) at Pollisree. I learned of this opportunity through the </w:t>
       </w:r>
       <w:hyperlink r:id="rId5" w:history="1">
         <w:r>
@@ -467,15 +385,7 @@
           <w:sz w:val="24"/>
           <w:szCs w:val="24"/>
         </w:rPr>
-        <w:t xml:space="preserve"> </w:t>
-      </w:r>
-      <w:r>
-        <w:rPr>
-          <w:rFonts w:ascii="Times New Roman" w:hAnsi="Times New Roman" w:cs="Times New Roman"/>
-          <w:sz w:val="24"/>
-          <w:szCs w:val="24"/>
-        </w:rPr>
-        <w:t>website; and based on the experience, skills and qualification outlined in the job listing, believe that am well suited to join your team in this capacity. Attached is my CV for your consideration.</w:t>
+        <w:t xml:space="preserve"> website; and based on the experience, skills and qualification outlined in the job listing, believe that am well suited to join your team in this capacity. Attached is my CV for your consideration.</w:t>
       </w:r>
     </w:p>
     <w:p>
@@ -565,15 +475,17 @@
           <w:sz w:val="24"/>
           <w:szCs w:val="24"/>
         </w:rPr>
-        <w:t>Sustainable Research and Consultancy (SRC) L</w:t>
-      </w:r>
-      <w:r>
-        <w:rPr>
-          <w:rFonts w:ascii="Times New Roman" w:hAnsi="Times New Roman" w:cs="Times New Roman"/>
-          <w:sz w:val="24"/>
-          <w:szCs w:val="24"/>
-        </w:rPr>
-        <w:t>imited</w:t>
+        <w:t>Sustaina</w:t>
+      </w:r>
+      <w:bookmarkStart w:id="0" w:name="_GoBack"/>
+      <w:bookmarkEnd w:id="0"/>
+      <w:r>
+        <w:rPr>
+          <w:rFonts w:ascii="Times New Roman" w:hAnsi="Times New Roman" w:cs="Times New Roman"/>
+          <w:sz w:val="24"/>
+          <w:szCs w:val="24"/>
+        </w:rPr>
+        <w:t>ble Research and Consultancy (SRC) Limited</w:t>
       </w:r>
       <w:r>
         <w:rPr>
@@ -653,6 +565,78 @@
           <w:sz w:val="24"/>
           <w:szCs w:val="24"/>
         </w:rPr>
+        <w:t xml:space="preserve"> manage administrative, development, planning, and implementation policies, procedures and programs in support of the project; maintain liaison with government/non- government authority, local &amp; international agencies and other stakeholders; support to prepare presentation, report</w:t>
+      </w:r>
+      <w:r>
+        <w:rPr>
+          <w:rFonts w:ascii="Times New Roman" w:hAnsi="Times New Roman" w:cs="Times New Roman"/>
+          <w:sz w:val="24"/>
+          <w:szCs w:val="24"/>
+        </w:rPr>
+        <w:t xml:space="preserve"> &amp; articles;</w:t>
+      </w:r>
+      <w:r>
+        <w:rPr>
+          <w:rFonts w:ascii="Times New Roman" w:hAnsi="Times New Roman" w:cs="Times New Roman"/>
+          <w:sz w:val="24"/>
+          <w:szCs w:val="24"/>
+        </w:rPr>
+        <w:t xml:space="preserve"> organizing meeting/seminar, internal events, programs &amp; field visit</w:t>
+      </w:r>
+      <w:r>
+        <w:rPr>
+          <w:rFonts w:ascii="Times New Roman" w:hAnsi="Times New Roman" w:cs="Times New Roman"/>
+          <w:sz w:val="24"/>
+          <w:szCs w:val="24"/>
+        </w:rPr>
+        <w:t>s</w:t>
+      </w:r>
+      <w:r>
+        <w:rPr>
+          <w:rFonts w:ascii="Times New Roman" w:hAnsi="Times New Roman" w:cs="Times New Roman"/>
+          <w:sz w:val="24"/>
+          <w:szCs w:val="24"/>
+        </w:rPr>
+        <w:t xml:space="preserve">; </w:t>
+      </w:r>
+      <w:r>
+        <w:rPr>
+          <w:rFonts w:ascii="Times New Roman" w:hAnsi="Times New Roman" w:cs="Times New Roman"/>
+          <w:sz w:val="24"/>
+          <w:szCs w:val="24"/>
+        </w:rPr>
+        <w:t>c</w:t>
+      </w:r>
+      <w:r>
+        <w:rPr>
+          <w:rFonts w:ascii="Times New Roman" w:hAnsi="Times New Roman" w:cs="Times New Roman"/>
+          <w:sz w:val="24"/>
+          <w:szCs w:val="24"/>
+        </w:rPr>
+        <w:t xml:space="preserve">onduct social/baseline surveys; </w:t>
+      </w:r>
+      <w:r>
+        <w:rPr>
+          <w:rFonts w:ascii="Times New Roman" w:hAnsi="Times New Roman" w:cs="Times New Roman"/>
+          <w:sz w:val="24"/>
+          <w:szCs w:val="24"/>
+        </w:rPr>
+        <w:t>monitoring, evaluation and so on</w:t>
+      </w:r>
+      <w:r>
+        <w:rPr>
+          <w:rFonts w:ascii="Times New Roman" w:hAnsi="Times New Roman" w:cs="Times New Roman"/>
+          <w:sz w:val="24"/>
+          <w:szCs w:val="24"/>
+        </w:rPr>
+        <w:t>.</w:t>
+      </w:r>
+      <w:r>
+        <w:rPr>
+          <w:rFonts w:ascii="Times New Roman" w:hAnsi="Times New Roman" w:cs="Times New Roman"/>
+          <w:sz w:val="24"/>
+          <w:szCs w:val="24"/>
+        </w:rPr>
         <w:t xml:space="preserve"> </w:t>
       </w:r>
       <w:r>
@@ -661,71 +645,15 @@
           <w:sz w:val="24"/>
           <w:szCs w:val="24"/>
         </w:rPr>
-        <w:t xml:space="preserve">manage administrative, development, planning, and implementation policies, procedures and programs in support of the project; </w:t>
-      </w:r>
-      <w:r>
-        <w:rPr>
-          <w:rFonts w:ascii="Times New Roman" w:hAnsi="Times New Roman" w:cs="Times New Roman"/>
-          <w:sz w:val="24"/>
-          <w:szCs w:val="24"/>
-        </w:rPr>
-        <w:t>m</w:t>
-      </w:r>
-      <w:r>
-        <w:rPr>
-          <w:rFonts w:ascii="Times New Roman" w:hAnsi="Times New Roman" w:cs="Times New Roman"/>
-          <w:sz w:val="24"/>
-          <w:szCs w:val="24"/>
-        </w:rPr>
-        <w:t xml:space="preserve">aintain liaison with government/non- government authority, local &amp; international agencies and other stakeholders; </w:t>
-      </w:r>
-      <w:r>
-        <w:rPr>
-          <w:rFonts w:ascii="Times New Roman" w:hAnsi="Times New Roman" w:cs="Times New Roman"/>
-          <w:sz w:val="24"/>
-          <w:szCs w:val="24"/>
-        </w:rPr>
-        <w:t>s</w:t>
-      </w:r>
-      <w:r>
-        <w:rPr>
-          <w:rFonts w:ascii="Times New Roman" w:hAnsi="Times New Roman" w:cs="Times New Roman"/>
-          <w:sz w:val="24"/>
-          <w:szCs w:val="24"/>
-        </w:rPr>
-        <w:t>upport to prepare presentation, report</w:t>
-      </w:r>
-      <w:r>
-        <w:rPr>
-          <w:rFonts w:ascii="Times New Roman" w:hAnsi="Times New Roman" w:cs="Times New Roman"/>
-          <w:sz w:val="24"/>
-          <w:szCs w:val="24"/>
-        </w:rPr>
-        <w:t xml:space="preserve"> &amp; articles;</w:t>
-      </w:r>
-      <w:r>
-        <w:rPr>
-          <w:rFonts w:ascii="Times New Roman" w:hAnsi="Times New Roman" w:cs="Times New Roman"/>
-          <w:sz w:val="24"/>
-          <w:szCs w:val="24"/>
-        </w:rPr>
-        <w:t xml:space="preserve"> organizing meeting/seminar, internal events, programs &amp; field visit</w:t>
-      </w:r>
-      <w:r>
-        <w:rPr>
-          <w:rFonts w:ascii="Times New Roman" w:hAnsi="Times New Roman" w:cs="Times New Roman"/>
-          <w:sz w:val="24"/>
-          <w:szCs w:val="24"/>
-        </w:rPr>
-        <w:t>s</w:t>
-      </w:r>
-      <w:r>
-        <w:rPr>
-          <w:rFonts w:ascii="Times New Roman" w:hAnsi="Times New Roman" w:cs="Times New Roman"/>
-          <w:sz w:val="24"/>
-          <w:szCs w:val="24"/>
-        </w:rPr>
-        <w:t xml:space="preserve">; </w:t>
+        <w:t>Besides working as a Senior Officer in SRC Limited</w:t>
+      </w:r>
+      <w:r>
+        <w:rPr>
+          <w:rFonts w:ascii="Times New Roman" w:hAnsi="Times New Roman" w:cs="Times New Roman"/>
+          <w:sz w:val="24"/>
+          <w:szCs w:val="24"/>
+        </w:rPr>
+        <w:t xml:space="preserve">, </w:t>
       </w:r>
       <w:r>
         <w:rPr>
@@ -741,62 +669,6 @@
           <w:sz w:val="24"/>
           <w:szCs w:val="24"/>
         </w:rPr>
-        <w:t xml:space="preserve">onduct social/baseline surveys; </w:t>
-      </w:r>
-      <w:r>
-        <w:rPr>
-          <w:rFonts w:ascii="Times New Roman" w:hAnsi="Times New Roman" w:cs="Times New Roman"/>
-          <w:sz w:val="24"/>
-          <w:szCs w:val="24"/>
-        </w:rPr>
-        <w:t>monitoring, evaluation and so on</w:t>
-      </w:r>
-      <w:r>
-        <w:rPr>
-          <w:rFonts w:ascii="Times New Roman" w:hAnsi="Times New Roman" w:cs="Times New Roman"/>
-          <w:sz w:val="24"/>
-          <w:szCs w:val="24"/>
-        </w:rPr>
-        <w:t>.</w:t>
-      </w:r>
-      <w:r>
-        <w:rPr>
-          <w:rFonts w:ascii="Times New Roman" w:hAnsi="Times New Roman" w:cs="Times New Roman"/>
-          <w:sz w:val="24"/>
-          <w:szCs w:val="24"/>
-        </w:rPr>
-        <w:t xml:space="preserve"> </w:t>
-      </w:r>
-      <w:r>
-        <w:rPr>
-          <w:rFonts w:ascii="Times New Roman" w:hAnsi="Times New Roman" w:cs="Times New Roman"/>
-          <w:sz w:val="24"/>
-          <w:szCs w:val="24"/>
-        </w:rPr>
-        <w:t>Besides working as a Senior Officer in SRC Limited</w:t>
-      </w:r>
-      <w:r>
-        <w:rPr>
-          <w:rFonts w:ascii="Times New Roman" w:hAnsi="Times New Roman" w:cs="Times New Roman"/>
-          <w:sz w:val="24"/>
-          <w:szCs w:val="24"/>
-        </w:rPr>
-        <w:t xml:space="preserve">, </w:t>
-      </w:r>
-      <w:r>
-        <w:rPr>
-          <w:rFonts w:ascii="Times New Roman" w:hAnsi="Times New Roman" w:cs="Times New Roman"/>
-          <w:sz w:val="24"/>
-          <w:szCs w:val="24"/>
-        </w:rPr>
-        <w:t>c</w:t>
-      </w:r>
-      <w:r>
-        <w:rPr>
-          <w:rFonts w:ascii="Times New Roman" w:hAnsi="Times New Roman" w:cs="Times New Roman"/>
-          <w:sz w:val="24"/>
-          <w:szCs w:val="24"/>
-        </w:rPr>
         <w:t xml:space="preserve">urrently I’m </w:t>
       </w:r>
       <w:r>
@@ -813,23 +685,7 @@
           <w:sz w:val="24"/>
           <w:szCs w:val="24"/>
         </w:rPr>
-        <w:t xml:space="preserve">working </w:t>
-      </w:r>
-      <w:r>
-        <w:rPr>
-          <w:rFonts w:ascii="Times New Roman" w:hAnsi="Times New Roman" w:cs="Times New Roman"/>
-          <w:sz w:val="24"/>
-          <w:szCs w:val="24"/>
-        </w:rPr>
-        <w:t xml:space="preserve">as a Research Associate </w:t>
-      </w:r>
-      <w:r>
-        <w:rPr>
-          <w:rFonts w:ascii="Times New Roman" w:hAnsi="Times New Roman" w:cs="Times New Roman"/>
-          <w:sz w:val="24"/>
-          <w:szCs w:val="24"/>
-        </w:rPr>
-        <w:t xml:space="preserve">on </w:t>
+        <w:t xml:space="preserve">working as a Research Associate on </w:t>
       </w:r>
       <w:r>
         <w:rPr>
@@ -861,23 +717,7 @@
           <w:sz w:val="24"/>
           <w:szCs w:val="24"/>
         </w:rPr>
-        <w:t>ime</w:t>
-      </w:r>
-      <w:r>
-        <w:rPr>
-          <w:rFonts w:ascii="Times New Roman" w:hAnsi="Times New Roman" w:cs="Times New Roman"/>
-          <w:sz w:val="24"/>
-          <w:szCs w:val="24"/>
-        </w:rPr>
-        <w:t xml:space="preserve"> basis</w:t>
-      </w:r>
-      <w:r>
-        <w:rPr>
-          <w:rFonts w:ascii="Times New Roman" w:hAnsi="Times New Roman" w:cs="Times New Roman"/>
-          <w:sz w:val="24"/>
-          <w:szCs w:val="24"/>
-        </w:rPr>
-        <w:t xml:space="preserve"> of Center for Asia-Pacific Initiative (CAPI) for the period of 05.04.2019 to 05.08.2019 on the </w:t>
+        <w:t xml:space="preserve">ime basis of Center for Asia-Pacific Initiative (CAPI) for the period of 05.04.2019 to 05.08.2019 on the </w:t>
       </w:r>
       <w:r>
         <w:rPr>
@@ -909,15 +749,7 @@
           <w:sz w:val="24"/>
           <w:szCs w:val="24"/>
         </w:rPr>
-        <w:t xml:space="preserve">hase of </w:t>
-      </w:r>
-      <w:r>
-        <w:rPr>
-          <w:rFonts w:ascii="Times New Roman" w:hAnsi="Times New Roman" w:cs="Times New Roman"/>
-          <w:sz w:val="24"/>
-          <w:szCs w:val="24"/>
-        </w:rPr>
-        <w:t xml:space="preserve">the </w:t>
+        <w:t xml:space="preserve">hase of the </w:t>
       </w:r>
       <w:r>
         <w:rPr>
@@ -1007,55 +839,7 @@
           <w:sz w:val="24"/>
           <w:szCs w:val="24"/>
         </w:rPr>
-        <w:t xml:space="preserve">I’m very much </w:t>
-      </w:r>
-      <w:r>
-        <w:rPr>
-          <w:rFonts w:ascii="Times New Roman" w:hAnsi="Times New Roman" w:cs="Times New Roman"/>
-          <w:sz w:val="24"/>
-          <w:szCs w:val="24"/>
-        </w:rPr>
-        <w:t>excited by the prospect of applying the technical and team building skills that I have gained as well as my familiarity with partners to a career with t</w:t>
-      </w:r>
-      <w:r>
-        <w:rPr>
-          <w:rFonts w:ascii="Times New Roman" w:hAnsi="Times New Roman" w:cs="Times New Roman"/>
-          <w:sz w:val="24"/>
-          <w:szCs w:val="24"/>
-        </w:rPr>
-        <w:t>he Pollisree</w:t>
-      </w:r>
-      <w:r>
-        <w:rPr>
-          <w:rFonts w:ascii="Times New Roman" w:hAnsi="Times New Roman" w:cs="Times New Roman"/>
-          <w:sz w:val="24"/>
-          <w:szCs w:val="24"/>
-        </w:rPr>
-        <w:t xml:space="preserve">. Not only does the </w:t>
-      </w:r>
-      <w:r>
-        <w:rPr>
-          <w:rFonts w:ascii="Times New Roman" w:hAnsi="Times New Roman" w:cs="Times New Roman"/>
-          <w:sz w:val="24"/>
-          <w:szCs w:val="24"/>
-        </w:rPr>
-        <w:t>Project Manager</w:t>
-      </w:r>
-      <w:r>
-        <w:rPr>
-          <w:rFonts w:ascii="Times New Roman" w:hAnsi="Times New Roman" w:cs="Times New Roman"/>
-          <w:sz w:val="24"/>
-          <w:szCs w:val="24"/>
-        </w:rPr>
-        <w:t xml:space="preserve"> position represent a logical next step in my desired career path, but it offers unique opportunity to join an excellent organization with a special match for my skills and interest that is committed to providing humanitarian services with opportunities for continuous development and growth</w:t>
-      </w:r>
-      <w:r>
-        <w:rPr>
-          <w:rFonts w:ascii="Times New Roman" w:hAnsi="Times New Roman" w:cs="Times New Roman"/>
-          <w:sz w:val="24"/>
-          <w:szCs w:val="24"/>
-        </w:rPr>
-        <w:t>.</w:t>
+        <w:t>I’m very much excited by the prospect of applying the technical and team building skills that I have gained as well as my familiarity with partners to a career with the Pollisree. Not only does the Project Manager position represent a logical next step in my desired career path, but it offers unique opportunity to join an excellent organization with a special match for my skills and interest that is committed to providing humanitarian services with opportunities for continuous development and growth.</w:t>
       </w:r>
     </w:p>
     <w:p>
@@ -1121,8 +905,6 @@
         </w:rPr>
         <w:t>Md. Mehedi Hasan</w:t>
       </w:r>
-      <w:bookmarkStart w:id="0" w:name="_GoBack"/>
-      <w:bookmarkEnd w:id="0"/>
     </w:p>
     <w:sectPr>
       <w:pgSz w:w="12240" w:h="15840"/>
@@ -1151,7 +933,7 @@
       </w:pPr>
     </w:pPrDefault>
   </w:docDefaults>
-  <w:latentStyles w:defLockedState="0" w:defUIPriority="99" w:defSemiHidden="0" w:defUnhideWhenUsed="0" w:defQFormat="0" w:count="376">
+  <w:latentStyles w:defLockedState="0" w:defUIPriority="99" w:defSemiHidden="0" w:defUnhideWhenUsed="0" w:defQFormat="0" w:count="375">
     <w:lsdException w:name="Normal" w:uiPriority="0" w:qFormat="1"/>
     <w:lsdException w:name="heading 1" w:uiPriority="9" w:qFormat="1"/>
     <w:lsdException w:name="heading 2" w:semiHidden="1" w:uiPriority="9" w:unhideWhenUsed="1" w:qFormat="1"/>
@@ -1257,6 +1039,7 @@
     <w:lsdException w:name="HTML Sample" w:semiHidden="1" w:unhideWhenUsed="1"/>
     <w:lsdException w:name="HTML Typewriter" w:semiHidden="1" w:unhideWhenUsed="1"/>
     <w:lsdException w:name="HTML Variable" w:semiHidden="1" w:unhideWhenUsed="1"/>
+    <w:lsdException w:name="Normal Table" w:semiHidden="1" w:unhideWhenUsed="1"/>
     <w:lsdException w:name="annotation subject" w:semiHidden="1" w:unhideWhenUsed="1"/>
     <w:lsdException w:name="No List" w:semiHidden="1" w:unhideWhenUsed="1"/>
     <w:lsdException w:name="Outline List 1" w:semiHidden="1" w:unhideWhenUsed="1"/>
@@ -1303,8 +1086,10 @@
     <w:lsdException w:name="Table Subtle 2" w:semiHidden="1" w:unhideWhenUsed="1"/>
     <w:lsdException w:name="Table Web 1" w:semiHidden="1" w:unhideWhenUsed="1"/>
     <w:lsdException w:name="Table Web 2" w:semiHidden="1" w:unhideWhenUsed="1"/>
+    <w:lsdException w:name="Table Web 3" w:semiHidden="1" w:unhideWhenUsed="1"/>
     <w:lsdException w:name="Balloon Text" w:semiHidden="1" w:unhideWhenUsed="1"/>
     <w:lsdException w:name="Table Grid" w:uiPriority="39"/>
+    <w:lsdException w:name="Table Theme" w:semiHidden="1" w:unhideWhenUsed="1"/>
     <w:lsdException w:name="Placeholder Text" w:semiHidden="1"/>
     <w:lsdException w:name="No Spacing" w:uiPriority="1" w:qFormat="1"/>
     <w:lsdException w:name="Light Shading" w:uiPriority="60"/>
@@ -1524,7 +1309,6 @@
     <w:lsdException w:name="Smart Hyperlink" w:semiHidden="1" w:unhideWhenUsed="1"/>
     <w:lsdException w:name="Hashtag" w:semiHidden="1" w:unhideWhenUsed="1"/>
     <w:lsdException w:name="Unresolved Mention" w:semiHidden="1" w:unhideWhenUsed="1"/>
-    <w:lsdException w:name="Smart Link" w:semiHidden="1" w:unhideWhenUsed="1"/>
   </w:latentStyles>
   <w:style w:type="paragraph" w:default="1" w:styleId="Normal">
     <w:name w:val="Normal"/>

</xml_diff>